<commit_message>
Have dispatcher detect new cohort and add cohort assessment as queue item
</commit_message>
<xml_diff>
--- a/AtRiskAssessmentPerformer/Data/Input/Associate At-Risk Report Template.docx
+++ b/AtRiskAssessmentPerformer/Data/Input/Associate At-Risk Report Template.docx
@@ -92,68 +92,109 @@
         <w:pStyle w:val="Subtitle"/>
         <w:jc w:val="center"/>
         <w:rPr>
-          <w:rFonts w:ascii="Calibri" w:eastAsia="Calibri" w:hAnsi="Calibri" w:cs="Calibri"/>
-          <w:color w:val="5A5A5A"/>
+          <w:rFonts w:eastAsia="Arial"/>
         </w:rPr>
       </w:pPr>
       <w:r>
         <w:rPr>
           <w:rFonts w:eastAsia="Arial"/>
         </w:rPr>
-        <w:t>{Associate_Name}</w:t>
+        <w:t>{</w:t>
+      </w:r>
+      <w:proofErr w:type="spellStart"/>
+      <w:r>
+        <w:rPr>
+          <w:rFonts w:eastAsia="Arial"/>
+        </w:rPr>
+        <w:t>Associate_Name</w:t>
+      </w:r>
+      <w:proofErr w:type="spellEnd"/>
+      <w:r>
+        <w:rPr>
+          <w:rFonts w:eastAsia="Arial"/>
+        </w:rPr>
+        <w:t>}</w:t>
       </w:r>
     </w:p>
     <w:p>
       <w:pPr>
         <w:pStyle w:val="Subtitle"/>
         <w:jc w:val="center"/>
-        <w:rPr>
-          <w:rFonts w:eastAsia="Calibri"/>
-        </w:rPr>
       </w:pPr>
       <w:r>
-        <w:rPr>
-          <w:rFonts w:eastAsia="Calibri"/>
-        </w:rPr>
-        <w:t>Report Generated: {Report</w:t>
-      </w:r>
-      <w:r>
-        <w:rPr>
-          <w:rFonts w:eastAsia="Calibri"/>
-        </w:rPr>
-        <w:t>_</w:t>
-      </w:r>
-      <w:r>
-        <w:rPr>
-          <w:rFonts w:eastAsia="Calibri"/>
-        </w:rPr>
-        <w:t>Date</w:t>
-      </w:r>
-      <w:r>
-        <w:rPr>
-          <w:rFonts w:eastAsia="Calibri"/>
-        </w:rPr>
+        <w:t>{</w:t>
+      </w:r>
+      <w:proofErr w:type="spellStart"/>
+      <w:r>
+        <w:t>GitHub_Organization</w:t>
+      </w:r>
+      <w:proofErr w:type="spellEnd"/>
+      <w:r>
         <w:t>}</w:t>
       </w:r>
     </w:p>
     <w:p>
-      <w:r>
-        <w:t>QC Average: {</w:t>
-      </w:r>
-      <w:r>
-        <w:t>QC_Average</w:t>
-      </w:r>
-      <w:r>
+      <w:pPr>
+        <w:pStyle w:val="Subtitle"/>
+        <w:jc w:val="center"/>
+        <w:rPr>
+          <w:rFonts w:eastAsia="Calibri"/>
+        </w:rPr>
+      </w:pPr>
+      <w:r>
+        <w:rPr>
+          <w:rFonts w:eastAsia="Calibri"/>
+        </w:rPr>
+        <w:t>Report Generated: {</w:t>
+      </w:r>
+      <w:proofErr w:type="spellStart"/>
+      <w:r>
+        <w:rPr>
+          <w:rFonts w:eastAsia="Calibri"/>
+        </w:rPr>
+        <w:t>Report</w:t>
+      </w:r>
+      <w:r>
+        <w:rPr>
+          <w:rFonts w:eastAsia="Calibri"/>
+        </w:rPr>
+        <w:t>_</w:t>
+      </w:r>
+      <w:r>
+        <w:rPr>
+          <w:rFonts w:eastAsia="Calibri"/>
+        </w:rPr>
+        <w:t>Date</w:t>
+      </w:r>
+      <w:proofErr w:type="spellEnd"/>
+      <w:r>
+        <w:rPr>
+          <w:rFonts w:eastAsia="Calibri"/>
+        </w:rPr>
         <w:t>}</w:t>
       </w:r>
     </w:p>
     <w:p>
       <w:r>
+        <w:t>QC Average: {</w:t>
+      </w:r>
+      <w:proofErr w:type="spellStart"/>
+      <w:r>
+        <w:t>QC_Average</w:t>
+      </w:r>
+      <w:proofErr w:type="spellEnd"/>
+      <w:r>
+        <w:t>}</w:t>
+      </w:r>
+    </w:p>
+    <w:p>
+      <w:r>
         <w:t>Checklist Completion</w:t>
       </w:r>
       <w:r>
         <w:t>: {</w:t>
       </w:r>
+      <w:proofErr w:type="spellStart"/>
       <w:r>
         <w:t>Checklist</w:t>
       </w:r>
@@ -163,6 +204,7 @@
       <w:r>
         <w:t>Completion</w:t>
       </w:r>
+      <w:proofErr w:type="spellEnd"/>
       <w:r>
         <w:t>}</w:t>
       </w:r>

</xml_diff>